<commit_message>
Updated to ver 28Mar14
</commit_message>
<xml_diff>
--- a/web/dispgen.docx
+++ b/web/dispgen.docx
@@ -734,6 +734,7 @@
           <w:color w:val="0000FF"/>
           <w:sz w:val="28"/>
         </w:rPr>
+        <w:lastRenderedPageBreak/>
         <w:t>In this documentation, s</w:t>
       </w:r>
       <w:r>
@@ -1374,7 +1375,7 @@
           <w:left w:w="115" w:type="dxa"/>
           <w:right w:w="115" w:type="dxa"/>
         </w:tblCellMar>
-        <w:tblLook w:val="00BF" w:firstRow="1" w:lastRow="0" w:firstColumn="1" w:lastColumn="0" w:noHBand="0" w:noVBand="0"/>
+        <w:tblLook w:val="00A0" w:firstRow="1" w:lastRow="0" w:firstColumn="1" w:lastColumn="0" w:noHBand="0" w:noVBand="0"/>
       </w:tblPr>
       <w:tblGrid>
         <w:gridCol w:w="2038"/>
@@ -2452,7 +2453,7 @@
           <w:insideH w:val="dotted" w:sz="4" w:space="0" w:color="auto"/>
           <w:insideV w:val="dotted" w:sz="4" w:space="0" w:color="auto"/>
         </w:tblBorders>
-        <w:tblLook w:val="00BF" w:firstRow="1" w:lastRow="0" w:firstColumn="1" w:lastColumn="0" w:noHBand="0" w:noVBand="0"/>
+        <w:tblLook w:val="00A0" w:firstRow="1" w:lastRow="0" w:firstColumn="1" w:lastColumn="0" w:noHBand="0" w:noVBand="0"/>
       </w:tblPr>
       <w:tblGrid>
         <w:gridCol w:w="1964"/>
@@ -2768,7 +2769,7 @@
           <w:insideH w:val="dotted" w:sz="4" w:space="0" w:color="auto"/>
           <w:insideV w:val="dotted" w:sz="4" w:space="0" w:color="auto"/>
         </w:tblBorders>
-        <w:tblLook w:val="00BF" w:firstRow="1" w:lastRow="0" w:firstColumn="1" w:lastColumn="0" w:noHBand="0" w:noVBand="0"/>
+        <w:tblLook w:val="00A0" w:firstRow="1" w:lastRow="0" w:firstColumn="1" w:lastColumn="0" w:noHBand="0" w:noVBand="0"/>
       </w:tblPr>
       <w:tblGrid>
         <w:gridCol w:w="1963"/>
@@ -2972,7 +2973,7 @@
           <w:insideH w:val="dotted" w:sz="4" w:space="0" w:color="auto"/>
           <w:insideV w:val="dotted" w:sz="4" w:space="0" w:color="auto"/>
         </w:tblBorders>
-        <w:tblLook w:val="00BF" w:firstRow="1" w:lastRow="0" w:firstColumn="1" w:lastColumn="0" w:noHBand="0" w:noVBand="0"/>
+        <w:tblLook w:val="00A0" w:firstRow="1" w:lastRow="0" w:firstColumn="1" w:lastColumn="0" w:noHBand="0" w:noVBand="0"/>
       </w:tblPr>
       <w:tblGrid>
         <w:gridCol w:w="1966"/>
@@ -3316,7 +3317,7 @@
           <w:insideH w:val="dotted" w:sz="4" w:space="0" w:color="auto"/>
           <w:insideV w:val="dotted" w:sz="4" w:space="0" w:color="auto"/>
         </w:tblBorders>
-        <w:tblLook w:val="00BF" w:firstRow="1" w:lastRow="0" w:firstColumn="1" w:lastColumn="0" w:noHBand="0" w:noVBand="0"/>
+        <w:tblLook w:val="00A0" w:firstRow="1" w:lastRow="0" w:firstColumn="1" w:lastColumn="0" w:noHBand="0" w:noVBand="0"/>
       </w:tblPr>
       <w:tblGrid>
         <w:gridCol w:w="1964"/>
@@ -5451,7 +5452,7 @@
           <w:insideH w:val="dotted" w:sz="4" w:space="0" w:color="auto"/>
           <w:insideV w:val="dotted" w:sz="4" w:space="0" w:color="auto"/>
         </w:tblBorders>
-        <w:tblLook w:val="00BF" w:firstRow="1" w:lastRow="0" w:firstColumn="1" w:lastColumn="0" w:noHBand="0" w:noVBand="0"/>
+        <w:tblLook w:val="00A0" w:firstRow="1" w:lastRow="0" w:firstColumn="1" w:lastColumn="0" w:noHBand="0" w:noVBand="0"/>
       </w:tblPr>
       <w:tblGrid>
         <w:gridCol w:w="1908"/>
@@ -5662,7 +5663,7 @@
           <w:insideH w:val="dotted" w:sz="4" w:space="0" w:color="auto"/>
           <w:insideV w:val="dotted" w:sz="4" w:space="0" w:color="auto"/>
         </w:tblBorders>
-        <w:tblLook w:val="00BF" w:firstRow="1" w:lastRow="0" w:firstColumn="1" w:lastColumn="0" w:noHBand="0" w:noVBand="0"/>
+        <w:tblLook w:val="00A0" w:firstRow="1" w:lastRow="0" w:firstColumn="1" w:lastColumn="0" w:noHBand="0" w:noVBand="0"/>
       </w:tblPr>
       <w:tblGrid>
         <w:gridCol w:w="1970"/>
@@ -5898,7 +5899,7 @@
           <w:insideH w:val="dotted" w:sz="4" w:space="0" w:color="auto"/>
           <w:insideV w:val="dotted" w:sz="4" w:space="0" w:color="auto"/>
         </w:tblBorders>
-        <w:tblLook w:val="00BF" w:firstRow="1" w:lastRow="0" w:firstColumn="1" w:lastColumn="0" w:noHBand="0" w:noVBand="0"/>
+        <w:tblLook w:val="00A0" w:firstRow="1" w:lastRow="0" w:firstColumn="1" w:lastColumn="0" w:noHBand="0" w:noVBand="0"/>
       </w:tblPr>
       <w:tblGrid>
         <w:gridCol w:w="1970"/>
@@ -6957,7 +6958,7 @@
           <w:insideH w:val="dotted" w:sz="4" w:space="0" w:color="auto"/>
           <w:insideV w:val="dotted" w:sz="4" w:space="0" w:color="auto"/>
         </w:tblBorders>
-        <w:tblLook w:val="00BF" w:firstRow="1" w:lastRow="0" w:firstColumn="1" w:lastColumn="0" w:noHBand="0" w:noVBand="0"/>
+        <w:tblLook w:val="00A0" w:firstRow="1" w:lastRow="0" w:firstColumn="1" w:lastColumn="0" w:noHBand="0" w:noVBand="0"/>
       </w:tblPr>
       <w:tblGrid>
         <w:gridCol w:w="1970"/>
@@ -7120,6 +7121,61 @@
                 <w:rFonts w:eastAsia="MS Mincho"/>
                 <w:color w:val="008000"/>
               </w:rPr>
+              <w:t>ED</w:t>
+            </w:r>
+            <w:r>
+              <w:rPr>
+                <w:rFonts w:eastAsia="MS Mincho"/>
+                <w:color w:val="008000"/>
+              </w:rPr>
+              <w:t>TAU</w:t>
+            </w:r>
+          </w:p>
+        </w:tc>
+        <w:tc>
+          <w:tcPr>
+            <w:tcW w:w="9010" w:type="dxa"/>
+          </w:tcPr>
+          <w:p>
+            <w:pPr>
+              <w:rPr>
+                <w:rFonts w:eastAsia="MS Mincho"/>
+              </w:rPr>
+            </w:pPr>
+            <w:r>
+              <w:rPr>
+                <w:rFonts w:eastAsia="MS Mincho"/>
+              </w:rPr>
+              <w:t>Computes Ne</w:t>
+            </w:r>
+            <w:bookmarkStart w:id="62" w:name="_GoBack"/>
+            <w:bookmarkEnd w:id="62"/>
+            <w:r>
+              <w:rPr>
+                <w:rFonts w:eastAsia="MS Mincho"/>
+              </w:rPr>
+              <w:t xml:space="preserve"> at the given continuum TAU value for a set of user provided frequencies</w:t>
+            </w:r>
+          </w:p>
+        </w:tc>
+      </w:tr>
+      <w:tr>
+        <w:tc>
+          <w:tcPr>
+            <w:tcW w:w="1970" w:type="dxa"/>
+          </w:tcPr>
+          <w:p>
+            <w:pPr>
+              <w:rPr>
+                <w:rFonts w:eastAsia="MS Mincho"/>
+                <w:color w:val="008000"/>
+              </w:rPr>
+            </w:pPr>
+            <w:r>
+              <w:rPr>
+                <w:rFonts w:eastAsia="MS Mincho"/>
+                <w:color w:val="008000"/>
+              </w:rPr>
               <w:t>ALBEDO</w:t>
             </w:r>
           </w:p>
@@ -7434,20 +7490,20 @@
           <w:rFonts w:eastAsia="MS Mincho"/>
         </w:rPr>
       </w:pPr>
-      <w:bookmarkStart w:id="62" w:name="_Toc61277924"/>
-      <w:bookmarkStart w:id="63" w:name="_Toc187762383"/>
-      <w:bookmarkStart w:id="64" w:name="_Toc187763796"/>
-      <w:bookmarkStart w:id="65" w:name="_Toc187764284"/>
+      <w:bookmarkStart w:id="63" w:name="_Toc61277924"/>
+      <w:bookmarkStart w:id="64" w:name="_Toc187762383"/>
+      <w:bookmarkStart w:id="65" w:name="_Toc187763796"/>
+      <w:bookmarkStart w:id="66" w:name="_Toc187764284"/>
       <w:r>
         <w:rPr>
           <w:rFonts w:eastAsia="MS Mincho"/>
         </w:rPr>
         <w:t>Output options</w:t>
       </w:r>
-      <w:bookmarkEnd w:id="62"/>
       <w:bookmarkEnd w:id="63"/>
       <w:bookmarkEnd w:id="64"/>
       <w:bookmarkEnd w:id="65"/>
+      <w:bookmarkEnd w:id="66"/>
     </w:p>
     <w:tbl>
       <w:tblPr>
@@ -7460,7 +7516,7 @@
           <w:insideH w:val="dotted" w:sz="4" w:space="0" w:color="auto"/>
           <w:insideV w:val="dotted" w:sz="4" w:space="0" w:color="auto"/>
         </w:tblBorders>
-        <w:tblLook w:val="00BF" w:firstRow="1" w:lastRow="0" w:firstColumn="1" w:lastColumn="0" w:noHBand="0" w:noVBand="0"/>
+        <w:tblLook w:val="00A0" w:firstRow="1" w:lastRow="0" w:firstColumn="1" w:lastColumn="0" w:noHBand="0" w:noVBand="0"/>
       </w:tblPr>
       <w:tblGrid>
         <w:gridCol w:w="1908"/>
@@ -7916,10 +7972,10 @@
           <w:rFonts w:eastAsia="MS Mincho"/>
         </w:rPr>
       </w:pPr>
-      <w:bookmarkStart w:id="66" w:name="_Toc61277925"/>
-      <w:bookmarkStart w:id="67" w:name="_Toc187762384"/>
-      <w:bookmarkStart w:id="68" w:name="_Toc187763797"/>
-      <w:bookmarkStart w:id="69" w:name="_Toc187764285"/>
+      <w:bookmarkStart w:id="67" w:name="_Toc61277925"/>
+      <w:bookmarkStart w:id="68" w:name="_Toc187762384"/>
+      <w:bookmarkStart w:id="69" w:name="_Toc187763797"/>
+      <w:bookmarkStart w:id="70" w:name="_Toc187764285"/>
       <w:r>
         <w:rPr>
           <w:rFonts w:eastAsia="MS Mincho"/>
@@ -7940,16 +7996,16 @@
         </w:rPr>
         <w:t>pecifiers</w:t>
       </w:r>
-      <w:bookmarkEnd w:id="66"/>
       <w:bookmarkEnd w:id="67"/>
       <w:bookmarkEnd w:id="68"/>
       <w:bookmarkEnd w:id="69"/>
+      <w:bookmarkEnd w:id="70"/>
       <w:proofErr w:type="spellEnd"/>
     </w:p>
     <w:tbl>
       <w:tblPr>
         <w:tblW w:w="0" w:type="auto"/>
-        <w:tblLook w:val="00BF" w:firstRow="1" w:lastRow="0" w:firstColumn="1" w:lastColumn="0" w:noHBand="0" w:noVBand="0"/>
+        <w:tblLook w:val="00A0" w:firstRow="1" w:lastRow="0" w:firstColumn="1" w:lastColumn="0" w:noHBand="0" w:noVBand="0"/>
       </w:tblPr>
       <w:tblGrid>
         <w:gridCol w:w="1377"/>
@@ -8360,10 +8416,10 @@
           <w:rFonts w:eastAsia="MS Mincho"/>
         </w:rPr>
       </w:pPr>
-      <w:bookmarkStart w:id="70" w:name="_Toc61277927"/>
-      <w:bookmarkStart w:id="71" w:name="_Toc187762386"/>
-      <w:bookmarkStart w:id="72" w:name="_Toc187763799"/>
-      <w:bookmarkStart w:id="73" w:name="_Toc187764287"/>
+      <w:bookmarkStart w:id="71" w:name="_Toc61277927"/>
+      <w:bookmarkStart w:id="72" w:name="_Toc187762386"/>
+      <w:bookmarkStart w:id="73" w:name="_Toc187763799"/>
+      <w:bookmarkStart w:id="74" w:name="_Toc187764287"/>
       <w:r>
         <w:rPr>
           <w:rFonts w:eastAsia="MS Mincho"/>
@@ -8389,16 +8445,16 @@
         </w:rPr>
         <w:t>pecifiers</w:t>
       </w:r>
-      <w:bookmarkEnd w:id="70"/>
       <w:bookmarkEnd w:id="71"/>
       <w:bookmarkEnd w:id="72"/>
       <w:bookmarkEnd w:id="73"/>
+      <w:bookmarkEnd w:id="74"/>
       <w:proofErr w:type="spellEnd"/>
     </w:p>
     <w:tbl>
       <w:tblPr>
         <w:tblW w:w="0" w:type="auto"/>
-        <w:tblLook w:val="00BF" w:firstRow="1" w:lastRow="0" w:firstColumn="1" w:lastColumn="0" w:noHBand="0" w:noVBand="0"/>
+        <w:tblLook w:val="00A0" w:firstRow="1" w:lastRow="0" w:firstColumn="1" w:lastColumn="0" w:noHBand="0" w:noVBand="0"/>
       </w:tblPr>
       <w:tblGrid>
         <w:gridCol w:w="1377"/>
@@ -9536,10 +9592,10 @@
           <w:rFonts w:eastAsia="MS Mincho"/>
         </w:rPr>
       </w:pPr>
-      <w:bookmarkStart w:id="74" w:name="_Toc61277926"/>
-      <w:bookmarkStart w:id="75" w:name="_Toc187762385"/>
-      <w:bookmarkStart w:id="76" w:name="_Toc187763798"/>
-      <w:bookmarkStart w:id="77" w:name="_Toc187764286"/>
+      <w:bookmarkStart w:id="75" w:name="_Toc61277926"/>
+      <w:bookmarkStart w:id="76" w:name="_Toc187762385"/>
+      <w:bookmarkStart w:id="77" w:name="_Toc187763798"/>
+      <w:bookmarkStart w:id="78" w:name="_Toc187764286"/>
       <w:r>
         <w:rPr>
           <w:rFonts w:eastAsia="MS Mincho"/>
@@ -9578,15 +9634,15 @@
         </w:rPr>
         <w:t xml:space="preserve"> *)</w:t>
       </w:r>
-      <w:bookmarkEnd w:id="74"/>
       <w:bookmarkEnd w:id="75"/>
       <w:bookmarkEnd w:id="76"/>
       <w:bookmarkEnd w:id="77"/>
+      <w:bookmarkEnd w:id="78"/>
     </w:p>
     <w:tbl>
       <w:tblPr>
         <w:tblW w:w="0" w:type="auto"/>
-        <w:tblLook w:val="00BF" w:firstRow="1" w:lastRow="0" w:firstColumn="1" w:lastColumn="0" w:noHBand="0" w:noVBand="0"/>
+        <w:tblLook w:val="00A0" w:firstRow="1" w:lastRow="0" w:firstColumn="1" w:lastColumn="0" w:noHBand="0" w:noVBand="0"/>
       </w:tblPr>
       <w:tblGrid>
         <w:gridCol w:w="888"/>
@@ -10952,12 +11008,10 @@
           <w:rFonts w:eastAsia="MS Mincho"/>
         </w:rPr>
       </w:pPr>
-      <w:bookmarkStart w:id="78" w:name="_Toc61277928"/>
-      <w:bookmarkStart w:id="79" w:name="_Toc187762387"/>
-      <w:bookmarkStart w:id="80" w:name="_Toc187763800"/>
-      <w:bookmarkStart w:id="81" w:name="_Toc187764288"/>
-      <w:bookmarkStart w:id="82" w:name="_GoBack"/>
-      <w:bookmarkEnd w:id="82"/>
+      <w:bookmarkStart w:id="79" w:name="_Toc61277928"/>
+      <w:bookmarkStart w:id="80" w:name="_Toc187762387"/>
+      <w:bookmarkStart w:id="81" w:name="_Toc187763800"/>
+      <w:bookmarkStart w:id="82" w:name="_Toc187764288"/>
       <w:r>
         <w:rPr>
           <w:rFonts w:eastAsia="MS Mincho"/>
@@ -10970,10 +11024,10 @@
         </w:rPr>
         <w:t>Species options</w:t>
       </w:r>
-      <w:bookmarkEnd w:id="78"/>
       <w:bookmarkEnd w:id="79"/>
       <w:bookmarkEnd w:id="80"/>
       <w:bookmarkEnd w:id="81"/>
+      <w:bookmarkEnd w:id="82"/>
     </w:p>
     <w:tbl>
       <w:tblPr>
@@ -10986,7 +11040,7 @@
           <w:insideH w:val="dotted" w:sz="4" w:space="0" w:color="auto"/>
           <w:insideV w:val="dotted" w:sz="4" w:space="0" w:color="auto"/>
         </w:tblBorders>
-        <w:tblLook w:val="00BF" w:firstRow="1" w:lastRow="0" w:firstColumn="1" w:lastColumn="0" w:noHBand="0" w:noVBand="0"/>
+        <w:tblLook w:val="00A0" w:firstRow="1" w:lastRow="0" w:firstColumn="1" w:lastColumn="0" w:noHBand="0" w:noVBand="0"/>
       </w:tblPr>
       <w:tblGrid>
         <w:gridCol w:w="1908"/>
@@ -11448,7 +11502,7 @@
           <w:insideH w:val="dotted" w:sz="4" w:space="0" w:color="auto"/>
           <w:insideV w:val="dotted" w:sz="4" w:space="0" w:color="auto"/>
         </w:tblBorders>
-        <w:tblLook w:val="00BF" w:firstRow="1" w:lastRow="0" w:firstColumn="1" w:lastColumn="0" w:noHBand="0" w:noVBand="0"/>
+        <w:tblLook w:val="00A0" w:firstRow="1" w:lastRow="0" w:firstColumn="1" w:lastColumn="0" w:noHBand="0" w:noVBand="0"/>
       </w:tblPr>
       <w:tblGrid>
         <w:gridCol w:w="1908"/>
@@ -12413,7 +12467,7 @@
           <w:insideH w:val="dotted" w:sz="4" w:space="0" w:color="auto"/>
           <w:insideV w:val="dotted" w:sz="4" w:space="0" w:color="auto"/>
         </w:tblBorders>
-        <w:tblLook w:val="00BF" w:firstRow="1" w:lastRow="0" w:firstColumn="1" w:lastColumn="0" w:noHBand="0" w:noVBand="0"/>
+        <w:tblLook w:val="00A0" w:firstRow="1" w:lastRow="0" w:firstColumn="1" w:lastColumn="0" w:noHBand="0" w:noVBand="0"/>
       </w:tblPr>
       <w:tblGrid>
         <w:gridCol w:w="1908"/>
@@ -13447,7 +13501,7 @@
           <w:insideH w:val="dotted" w:sz="4" w:space="0" w:color="auto"/>
           <w:insideV w:val="dotted" w:sz="4" w:space="0" w:color="auto"/>
         </w:tblBorders>
-        <w:tblLook w:val="00BF" w:firstRow="1" w:lastRow="0" w:firstColumn="1" w:lastColumn="0" w:noHBand="0" w:noVBand="0"/>
+        <w:tblLook w:val="00A0" w:firstRow="1" w:lastRow="0" w:firstColumn="1" w:lastColumn="0" w:noHBand="0" w:noVBand="0"/>
       </w:tblPr>
       <w:tblGrid>
         <w:gridCol w:w="1908"/>
@@ -14466,7 +14520,7 @@
           <w:insideH w:val="dotted" w:sz="4" w:space="0" w:color="auto"/>
           <w:insideV w:val="dotted" w:sz="4" w:space="0" w:color="auto"/>
         </w:tblBorders>
-        <w:tblLook w:val="00BF" w:firstRow="1" w:lastRow="0" w:firstColumn="1" w:lastColumn="0" w:noHBand="0" w:noVBand="0"/>
+        <w:tblLook w:val="00A0" w:firstRow="1" w:lastRow="0" w:firstColumn="1" w:lastColumn="0" w:noHBand="0" w:noVBand="0"/>
       </w:tblPr>
       <w:tblGrid>
         <w:gridCol w:w="1908"/>
@@ -15224,7 +15278,7 @@
           <w:insideH w:val="dotted" w:sz="4" w:space="0" w:color="auto"/>
           <w:insideV w:val="dotted" w:sz="4" w:space="0" w:color="auto"/>
         </w:tblBorders>
-        <w:tblLook w:val="00BF" w:firstRow="1" w:lastRow="0" w:firstColumn="1" w:lastColumn="0" w:noHBand="0" w:noVBand="0"/>
+        <w:tblLook w:val="00A0" w:firstRow="1" w:lastRow="0" w:firstColumn="1" w:lastColumn="0" w:noHBand="0" w:noVBand="0"/>
       </w:tblPr>
       <w:tblGrid>
         <w:gridCol w:w="1908"/>
@@ -16166,7 +16220,7 @@
           <w:insideH w:val="single" w:sz="6" w:space="0" w:color="auto"/>
           <w:insideV w:val="single" w:sz="6" w:space="0" w:color="auto"/>
         </w:tblBorders>
-        <w:tblLook w:val="00BF" w:firstRow="1" w:lastRow="0" w:firstColumn="1" w:lastColumn="0" w:noHBand="0" w:noVBand="0"/>
+        <w:tblLook w:val="00A0" w:firstRow="1" w:lastRow="0" w:firstColumn="1" w:lastColumn="0" w:noHBand="0" w:noVBand="0"/>
       </w:tblPr>
       <w:tblGrid>
         <w:gridCol w:w="1908"/>

</xml_diff>